<commit_message>
OPTIMIZE: exported excel file
</commit_message>
<xml_diff>
--- a/frontend/tp21-main/public/exportFiles/eng/Early Childhood Education (0–5 years) Checklist - Eng.docx
+++ b/frontend/tp21-main/public/exportFiles/eng/Early Childhood Education (0–5 years) Checklist - Eng.docx
@@ -88,12 +88,6 @@
             <w:insideH w:val="none" w:color="auto" w:sz="0" w:space="0"/>
             <w:insideV w:val="none" w:color="auto" w:sz="0" w:space="0"/>
           </w:tblBorders>
-          <w:tblCellMar>
-            <w:top w:w="0" w:type="dxa"/>
-            <w:left w:w="108" w:type="dxa"/>
-            <w:bottom w:w="0" w:type="dxa"/>
-            <w:right w:w="108" w:type="dxa"/>
-          </w:tblCellMar>
         </w:tblPrEx>
         <w:trPr>
           <w:jc w:val="center"/>
@@ -115,8 +109,8 @@
               <w:spacing w:line="360" w:lineRule="auto"/>
               <w:jc w:val="center"/>
               <w:rPr>
-                <w:b/>
-                <w:bCs/>
+                <w:b w:val="0"/>
+                <w:bCs w:val="0"/>
                 <w:color w:val="FFFFFF" w:themeColor="background1"/>
                 <w:sz w:val="24"/>
                 <w:szCs w:val="28"/>
@@ -153,7 +147,6 @@
             <w:tcW w:w="6285" w:type="dxa"/>
             <w:tcBorders>
               <w:top w:val="nil"/>
-              <w:left w:val="nil"/>
               <w:right w:val="nil"/>
               <w:insideV w:val="nil"/>
             </w:tcBorders>
@@ -165,8 +158,8 @@
               <w:spacing w:line="360" w:lineRule="auto"/>
               <w:jc w:val="center"/>
               <w:rPr>
-                <w:b/>
-                <w:bCs/>
+                <w:b w:val="0"/>
+                <w:bCs w:val="0"/>
                 <w:color w:val="FFFFFF" w:themeColor="background1"/>
                 <w:sz w:val="24"/>
                 <w:szCs w:val="28"/>
@@ -232,8 +225,8 @@
               <w:spacing w:line="360" w:lineRule="auto"/>
               <w:jc w:val="center"/>
               <w:rPr>
-                <w:b/>
-                <w:bCs/>
+                <w:b w:val="0"/>
+                <w:bCs w:val="0"/>
                 <w:color w:val="FFFFFF" w:themeColor="background1"/>
                 <w:sz w:val="24"/>
                 <w:szCs w:val="28"/>
@@ -247,169 +240,21 @@
             </w:pPr>
             <w:r>
               <w:rPr>
-                <w:b w:val="0"/>
-                <w:bCs w:val="0"/>
-                <w:color w:val="FFFFFF" w:themeColor="background1"/>
-                <w:sz w:val="24"/>
-                <w:szCs w:val="28"/>
-                <w:lang w:val="en-US"/>
-                <w14:textFill>
-                  <w14:solidFill>
-                    <w14:schemeClr w14:val="bg1"/>
-                  </w14:solidFill>
-                </w14:textFill>
-              </w:rPr>
-              <w:t>{#items}{#checked}</w:t>
-            </w:r>
-            <w:sdt>
-              <w:sdtPr>
-                <w:rPr>
-                  <w:b w:val="0"/>
-                  <w:bCs w:val="0"/>
-                  <w:color w:val="FFFFFF" w:themeColor="background1"/>
-                  <w:sz w:val="24"/>
-                  <w:szCs w:val="28"/>
-                  <w:lang w:val="en-US"/>
-                  <w14:textFill>
-                    <w14:solidFill>
-                      <w14:schemeClr w14:val="bg1"/>
-                    </w14:solidFill>
-                  </w14:textFill>
-                </w:rPr>
-                <w:id w:val="313465982"/>
-                <w14:checkbox>
-                  <w14:checked w14:val="1"/>
-                  <w14:checkedState w14:val="2612" w14:font="MS Gothic"/>
-                  <w14:uncheckedState w14:val="2610" w14:font="MS Gothic"/>
-                </w14:checkbox>
-              </w:sdtPr>
-              <w:sdtEndPr>
-                <w:rPr>
-                  <w:b w:val="0"/>
-                  <w:bCs w:val="0"/>
-                  <w:color w:val="FFFFFF" w:themeColor="background1"/>
-                  <w:sz w:val="24"/>
-                  <w:szCs w:val="28"/>
-                  <w:lang w:val="en-US"/>
-                  <w14:textFill>
-                    <w14:solidFill>
-                      <w14:schemeClr w14:val="bg1"/>
-                    </w14:solidFill>
-                  </w14:textFill>
-                </w:rPr>
-              </w:sdtEndPr>
-              <w:sdtContent>
-                <w:r>
-                  <w:rPr>
-                    <w:rFonts w:hint="eastAsia" w:ascii="MS Gothic" w:hAnsi="MS Gothic" w:eastAsia="MS Gothic"/>
-                    <w:b w:val="0"/>
-                    <w:bCs w:val="0"/>
-                    <w:color w:val="FFFFFF" w:themeColor="background1"/>
-                    <w:sz w:val="24"/>
-                    <w:szCs w:val="28"/>
-                    <w:lang w:val="en-US"/>
-                    <w14:textFill>
-                      <w14:solidFill>
-                        <w14:schemeClr w14:val="bg1"/>
-                      </w14:solidFill>
-                    </w14:textFill>
-                  </w:rPr>
-                  <w:t>☒</w:t>
-                </w:r>
-              </w:sdtContent>
-            </w:sdt>
-            <w:r>
-              <w:rPr>
-                <w:b w:val="0"/>
-                <w:bCs w:val="0"/>
-                <w:color w:val="FFFFFF" w:themeColor="background1"/>
-                <w:sz w:val="24"/>
-                <w:szCs w:val="28"/>
-                <w:lang w:val="en-US"/>
-                <w14:textFill>
-                  <w14:solidFill>
-                    <w14:schemeClr w14:val="bg1"/>
-                  </w14:solidFill>
-                </w14:textFill>
-              </w:rPr>
-              <w:t>{/checked}{^checked}</w:t>
-            </w:r>
-            <w:sdt>
-              <w:sdtPr>
-                <w:rPr>
-                  <w:b w:val="0"/>
-                  <w:bCs w:val="0"/>
-                  <w:color w:val="FFFFFF" w:themeColor="background1"/>
-                  <w:sz w:val="24"/>
-                  <w:szCs w:val="28"/>
-                  <w:lang w:val="en-US"/>
-                  <w14:textFill>
-                    <w14:solidFill>
-                      <w14:schemeClr w14:val="bg1"/>
-                    </w14:solidFill>
-                  </w14:textFill>
-                </w:rPr>
-                <w:id w:val="392230900"/>
-                <w14:checkbox>
-                  <w14:checked w14:val="0"/>
-                  <w14:checkedState w14:val="2612" w14:font="MS Gothic"/>
-                  <w14:uncheckedState w14:val="2610" w14:font="MS Gothic"/>
-                </w14:checkbox>
-              </w:sdtPr>
-              <w:sdtEndPr>
-                <w:rPr>
-                  <w:rFonts w:hint="eastAsia"/>
-                  <w:b/>
-                  <w:bCs/>
-                  <w:color w:val="FFFFFF" w:themeColor="background1"/>
-                  <w:sz w:val="24"/>
-                  <w:szCs w:val="28"/>
-                  <w:lang w:val="en-US"/>
-                  <w14:textFill>
-                    <w14:solidFill>
-                      <w14:schemeClr w14:val="bg1"/>
-                    </w14:solidFill>
-                  </w14:textFill>
-                </w:rPr>
-              </w:sdtEndPr>
-              <w:sdtContent>
-                <w:r>
-                  <w:rPr>
-                    <w:rFonts w:hint="eastAsia" w:ascii="MS Gothic" w:hAnsi="MS Gothic" w:eastAsia="MS Gothic"/>
-                    <w:b w:val="0"/>
-                    <w:bCs w:val="0"/>
-                    <w:color w:val="FFFFFF" w:themeColor="background1"/>
-                    <w:sz w:val="24"/>
-                    <w:szCs w:val="28"/>
-                    <w:lang w:val="en-US"/>
-                    <w14:textFill>
-                      <w14:solidFill>
-                        <w14:schemeClr w14:val="bg1"/>
-                      </w14:solidFill>
-                    </w14:textFill>
-                  </w:rPr>
-                  <w:t>☐</w:t>
-                </w:r>
-              </w:sdtContent>
-            </w:sdt>
-            <w:r>
-              <w:rPr>
-                <w:b w:val="0"/>
-                <w:bCs w:val="0"/>
-                <w:color w:val="FFFFFF" w:themeColor="background1"/>
-                <w:sz w:val="24"/>
-                <w:szCs w:val="28"/>
-                <w:lang w:val="en-US"/>
-                <w14:textFill>
-                  <w14:solidFill>
-                    <w14:schemeClr w14:val="bg1"/>
-                  </w14:solidFill>
-                </w14:textFill>
-              </w:rPr>
-              <w:t>{/checked}</w:t>
-            </w:r>
-            <w:bookmarkStart w:id="2" w:name="_GoBack"/>
-            <w:bookmarkEnd w:id="2"/>
+                <w:rFonts w:hint="eastAsia"/>
+                <w:b w:val="0"/>
+                <w:bCs w:val="0"/>
+                <w:color w:val="FFFFFF" w:themeColor="background1"/>
+                <w:sz w:val="24"/>
+                <w:szCs w:val="28"/>
+                <w:lang w:val="en-US"/>
+                <w14:textFill>
+                  <w14:solidFill>
+                    <w14:schemeClr w14:val="bg1"/>
+                  </w14:solidFill>
+                </w14:textFill>
+              </w:rPr>
+              <w:t>{#item0}{#checked}☒{/checked}{^checked}☐{/checked}{/item0}</w:t>
+            </w:r>
           </w:p>
         </w:tc>
         <w:tc>
@@ -424,10 +269,171 @@
               <w:ind w:left="-100"/>
               <w:jc w:val="center"/>
               <w:rPr>
-                <w:rFonts w:hint="default" w:eastAsiaTheme="minorEastAsia"/>
+                <w:sz w:val="24"/>
+                <w:szCs w:val="28"/>
+                <w:lang w:val="en-US"/>
+              </w:rPr>
+            </w:pPr>
+            <w:r>
+              <w:rPr>
+                <w:sz w:val="24"/>
+                <w:szCs w:val="28"/>
+                <w:lang w:val="en-US"/>
+              </w:rPr>
+              <w:t>Parent ID or Medicare card</w:t>
+            </w:r>
+          </w:p>
+        </w:tc>
+      </w:tr>
+      <w:tr>
+        <w:tblPrEx>
+          <w:tblBorders>
+            <w:top w:val="none" w:color="auto" w:sz="0" w:space="0"/>
+            <w:left w:val="none" w:color="auto" w:sz="0" w:space="0"/>
+            <w:bottom w:val="none" w:color="auto" w:sz="0" w:space="0"/>
+            <w:right w:val="none" w:color="auto" w:sz="0" w:space="0"/>
+            <w:insideH w:val="none" w:color="auto" w:sz="0" w:space="0"/>
+            <w:insideV w:val="none" w:color="auto" w:sz="0" w:space="0"/>
+          </w:tblBorders>
+          <w:tblCellMar>
+            <w:top w:w="0" w:type="dxa"/>
+            <w:left w:w="108" w:type="dxa"/>
+            <w:bottom w:w="0" w:type="dxa"/>
+            <w:right w:w="108" w:type="dxa"/>
+          </w:tblCellMar>
+        </w:tblPrEx>
+        <w:trPr>
+          <w:jc w:val="center"/>
+        </w:trPr>
+        <w:tc>
+          <w:tcPr>
+            <w:tcW w:w="1885" w:type="dxa"/>
+            <w:tcBorders>
+              <w:left w:val="single" w:color="FFFFFF" w:themeColor="background1" w:sz="4" w:space="0"/>
+            </w:tcBorders>
+            <w:shd w:val="clear" w:color="auto" w:fill="156082" w:themeFill="accent1"/>
+            <w:vAlign w:val="center"/>
+          </w:tcPr>
+          <w:p>
+            <w:pPr>
+              <w:spacing w:line="360" w:lineRule="auto"/>
+              <w:jc w:val="center"/>
+              <w:rPr>
+                <w:b/>
+                <w:bCs/>
+                <w:color w:val="FFFFFF" w:themeColor="background1"/>
+                <w:sz w:val="24"/>
+                <w:szCs w:val="28"/>
+                <w:lang w:val="en-US"/>
+                <w14:textFill>
+                  <w14:solidFill>
+                    <w14:schemeClr w14:val="bg1"/>
+                  </w14:solidFill>
+                </w14:textFill>
+              </w:rPr>
+            </w:pPr>
+            <w:r>
+              <w:rPr>
+                <w:rFonts w:hint="eastAsia"/>
+                <w:b w:val="0"/>
+                <w:bCs w:val="0"/>
+                <w:color w:val="FFFFFF" w:themeColor="background1"/>
+                <w:sz w:val="24"/>
+                <w:szCs w:val="28"/>
+                <w:lang w:val="en-US"/>
+                <w14:textFill>
+                  <w14:solidFill>
+                    <w14:schemeClr w14:val="bg1"/>
+                  </w14:solidFill>
+                </w14:textFill>
+              </w:rPr>
+              <w:t>{#item</w:t>
+            </w:r>
+            <w:r>
+              <w:rPr>
+                <w:rFonts w:hint="eastAsia"/>
+                <w:b w:val="0"/>
+                <w:bCs w:val="0"/>
+                <w:color w:val="FFFFFF" w:themeColor="background1"/>
                 <w:sz w:val="24"/>
                 <w:szCs w:val="28"/>
                 <w:lang w:val="en-US" w:eastAsia="zh-CN"/>
+                <w14:textFill>
+                  <w14:solidFill>
+                    <w14:schemeClr w14:val="bg1"/>
+                  </w14:solidFill>
+                </w14:textFill>
+              </w:rPr>
+              <w:t>1</w:t>
+            </w:r>
+            <w:r>
+              <w:rPr>
+                <w:rFonts w:hint="eastAsia"/>
+                <w:b w:val="0"/>
+                <w:bCs w:val="0"/>
+                <w:color w:val="FFFFFF" w:themeColor="background1"/>
+                <w:sz w:val="24"/>
+                <w:szCs w:val="28"/>
+                <w:lang w:val="en-US"/>
+                <w14:textFill>
+                  <w14:solidFill>
+                    <w14:schemeClr w14:val="bg1"/>
+                  </w14:solidFill>
+                </w14:textFill>
+              </w:rPr>
+              <w:t>}{#checked}☒{/checked}{^checked}☐{/checked}{/item</w:t>
+            </w:r>
+            <w:r>
+              <w:rPr>
+                <w:rFonts w:hint="eastAsia"/>
+                <w:b w:val="0"/>
+                <w:bCs w:val="0"/>
+                <w:color w:val="FFFFFF" w:themeColor="background1"/>
+                <w:sz w:val="24"/>
+                <w:szCs w:val="28"/>
+                <w:lang w:val="en-US" w:eastAsia="zh-CN"/>
+                <w14:textFill>
+                  <w14:solidFill>
+                    <w14:schemeClr w14:val="bg1"/>
+                  </w14:solidFill>
+                </w14:textFill>
+              </w:rPr>
+              <w:t>1</w:t>
+            </w:r>
+            <w:r>
+              <w:rPr>
+                <w:rFonts w:hint="eastAsia"/>
+                <w:b w:val="0"/>
+                <w:bCs w:val="0"/>
+                <w:color w:val="FFFFFF" w:themeColor="background1"/>
+                <w:sz w:val="24"/>
+                <w:szCs w:val="28"/>
+                <w:lang w:val="en-US"/>
+                <w14:textFill>
+                  <w14:solidFill>
+                    <w14:schemeClr w14:val="bg1"/>
+                  </w14:solidFill>
+                </w14:textFill>
+              </w:rPr>
+              <w:t>}</w:t>
+            </w:r>
+          </w:p>
+        </w:tc>
+        <w:tc>
+          <w:tcPr>
+            <w:tcW w:w="6285" w:type="dxa"/>
+            <w:shd w:val="clear" w:color="auto" w:fill="83CAEB" w:themeFill="accent1" w:themeFillTint="66"/>
+            <w:vAlign w:val="center"/>
+          </w:tcPr>
+          <w:p>
+            <w:pPr>
+              <w:spacing w:line="360" w:lineRule="auto"/>
+              <w:ind w:left="-100"/>
+              <w:jc w:val="center"/>
+              <w:rPr>
+                <w:sz w:val="24"/>
+                <w:szCs w:val="28"/>
+                <w:lang w:val="en-US"/>
               </w:rPr>
             </w:pPr>
             <w:r>
@@ -435,9 +441,1054 @@
                 <w:rFonts w:hint="eastAsia"/>
                 <w:sz w:val="24"/>
                 <w:szCs w:val="28"/>
+              </w:rPr>
+              <w:t>Child</w:t>
+            </w:r>
+            <w:r>
+              <w:rPr>
+                <w:sz w:val="24"/>
+                <w:szCs w:val="28"/>
+              </w:rPr>
+              <w:t>’</w:t>
+            </w:r>
+            <w:r>
+              <w:rPr>
+                <w:rFonts w:hint="eastAsia"/>
+                <w:sz w:val="24"/>
+                <w:szCs w:val="28"/>
+              </w:rPr>
+              <w:t>s B</w:t>
+            </w:r>
+            <w:r>
+              <w:rPr>
+                <w:sz w:val="24"/>
+                <w:szCs w:val="28"/>
+              </w:rPr>
+              <w:t>irth certificate or other identity documents</w:t>
+            </w:r>
+          </w:p>
+        </w:tc>
+      </w:tr>
+      <w:tr>
+        <w:tblPrEx>
+          <w:tblBorders>
+            <w:top w:val="none" w:color="auto" w:sz="0" w:space="0"/>
+            <w:left w:val="none" w:color="auto" w:sz="0" w:space="0"/>
+            <w:bottom w:val="none" w:color="auto" w:sz="0" w:space="0"/>
+            <w:right w:val="none" w:color="auto" w:sz="0" w:space="0"/>
+            <w:insideH w:val="none" w:color="auto" w:sz="0" w:space="0"/>
+            <w:insideV w:val="none" w:color="auto" w:sz="0" w:space="0"/>
+          </w:tblBorders>
+          <w:tblCellMar>
+            <w:top w:w="0" w:type="dxa"/>
+            <w:left w:w="108" w:type="dxa"/>
+            <w:bottom w:w="0" w:type="dxa"/>
+            <w:right w:w="108" w:type="dxa"/>
+          </w:tblCellMar>
+        </w:tblPrEx>
+        <w:trPr>
+          <w:jc w:val="center"/>
+        </w:trPr>
+        <w:tc>
+          <w:tcPr>
+            <w:tcW w:w="1885" w:type="dxa"/>
+            <w:tcBorders>
+              <w:left w:val="single" w:color="FFFFFF" w:themeColor="background1" w:sz="4" w:space="0"/>
+            </w:tcBorders>
+            <w:shd w:val="clear" w:color="auto" w:fill="156082" w:themeFill="accent1"/>
+            <w:vAlign w:val="center"/>
+          </w:tcPr>
+          <w:p>
+            <w:pPr>
+              <w:spacing w:line="360" w:lineRule="auto"/>
+              <w:jc w:val="center"/>
+              <w:rPr>
+                <w:b/>
+                <w:bCs/>
+                <w:color w:val="FFFFFF" w:themeColor="background1"/>
+                <w:sz w:val="24"/>
+                <w:szCs w:val="28"/>
+                <w:lang w:val="en-US"/>
+                <w14:textFill>
+                  <w14:solidFill>
+                    <w14:schemeClr w14:val="bg1"/>
+                  </w14:solidFill>
+                </w14:textFill>
+              </w:rPr>
+            </w:pPr>
+            <w:r>
+              <w:rPr>
+                <w:rFonts w:hint="eastAsia"/>
+                <w:b w:val="0"/>
+                <w:bCs w:val="0"/>
+                <w:color w:val="FFFFFF" w:themeColor="background1"/>
+                <w:sz w:val="24"/>
+                <w:szCs w:val="28"/>
+                <w:lang w:val="en-US"/>
+                <w14:textFill>
+                  <w14:solidFill>
+                    <w14:schemeClr w14:val="bg1"/>
+                  </w14:solidFill>
+                </w14:textFill>
+              </w:rPr>
+              <w:t>{#item</w:t>
+            </w:r>
+            <w:r>
+              <w:rPr>
+                <w:rFonts w:hint="eastAsia"/>
+                <w:b w:val="0"/>
+                <w:bCs w:val="0"/>
+                <w:color w:val="FFFFFF" w:themeColor="background1"/>
+                <w:sz w:val="24"/>
+                <w:szCs w:val="28"/>
                 <w:lang w:val="en-US" w:eastAsia="zh-CN"/>
-              </w:rPr>
-              <w:t>{item}{/items}</w:t>
+                <w14:textFill>
+                  <w14:solidFill>
+                    <w14:schemeClr w14:val="bg1"/>
+                  </w14:solidFill>
+                </w14:textFill>
+              </w:rPr>
+              <w:t>2</w:t>
+            </w:r>
+            <w:r>
+              <w:rPr>
+                <w:rFonts w:hint="eastAsia"/>
+                <w:b w:val="0"/>
+                <w:bCs w:val="0"/>
+                <w:color w:val="FFFFFF" w:themeColor="background1"/>
+                <w:sz w:val="24"/>
+                <w:szCs w:val="28"/>
+                <w:lang w:val="en-US"/>
+                <w14:textFill>
+                  <w14:solidFill>
+                    <w14:schemeClr w14:val="bg1"/>
+                  </w14:solidFill>
+                </w14:textFill>
+              </w:rPr>
+              <w:t>}{#checked}☒{/checked}{^checked}☐{/checked}{/item</w:t>
+            </w:r>
+            <w:r>
+              <w:rPr>
+                <w:rFonts w:hint="eastAsia"/>
+                <w:b w:val="0"/>
+                <w:bCs w:val="0"/>
+                <w:color w:val="FFFFFF" w:themeColor="background1"/>
+                <w:sz w:val="24"/>
+                <w:szCs w:val="28"/>
+                <w:lang w:val="en-US" w:eastAsia="zh-CN"/>
+                <w14:textFill>
+                  <w14:solidFill>
+                    <w14:schemeClr w14:val="bg1"/>
+                  </w14:solidFill>
+                </w14:textFill>
+              </w:rPr>
+              <w:t>2</w:t>
+            </w:r>
+            <w:r>
+              <w:rPr>
+                <w:rFonts w:hint="eastAsia"/>
+                <w:b w:val="0"/>
+                <w:bCs w:val="0"/>
+                <w:color w:val="FFFFFF" w:themeColor="background1"/>
+                <w:sz w:val="24"/>
+                <w:szCs w:val="28"/>
+                <w:lang w:val="en-US"/>
+                <w14:textFill>
+                  <w14:solidFill>
+                    <w14:schemeClr w14:val="bg1"/>
+                  </w14:solidFill>
+                </w14:textFill>
+              </w:rPr>
+              <w:t>}</w:t>
+            </w:r>
+          </w:p>
+        </w:tc>
+        <w:tc>
+          <w:tcPr>
+            <w:tcW w:w="6285" w:type="dxa"/>
+            <w:shd w:val="clear" w:color="auto" w:fill="83CAEB" w:themeFill="accent1" w:themeFillTint="66"/>
+            <w:vAlign w:val="center"/>
+          </w:tcPr>
+          <w:p>
+            <w:pPr>
+              <w:spacing w:line="360" w:lineRule="auto"/>
+              <w:ind w:left="-100"/>
+              <w:jc w:val="center"/>
+              <w:rPr>
+                <w:sz w:val="24"/>
+                <w:szCs w:val="28"/>
+                <w:lang w:val="en-US"/>
+              </w:rPr>
+            </w:pPr>
+            <w:r>
+              <w:rPr>
+                <w:rFonts w:hint="eastAsia"/>
+                <w:sz w:val="24"/>
+                <w:szCs w:val="28"/>
+              </w:rPr>
+              <w:t>Child</w:t>
+            </w:r>
+            <w:r>
+              <w:rPr>
+                <w:sz w:val="24"/>
+                <w:szCs w:val="28"/>
+              </w:rPr>
+              <w:t>’</w:t>
+            </w:r>
+            <w:r>
+              <w:rPr>
+                <w:rFonts w:hint="eastAsia"/>
+                <w:sz w:val="24"/>
+                <w:szCs w:val="28"/>
+              </w:rPr>
+              <w:t>s M</w:t>
+            </w:r>
+            <w:r>
+              <w:rPr>
+                <w:sz w:val="24"/>
+                <w:szCs w:val="28"/>
+              </w:rPr>
+              <w:t>edical health and immunisation status</w:t>
+            </w:r>
+          </w:p>
+        </w:tc>
+      </w:tr>
+      <w:tr>
+        <w:tblPrEx>
+          <w:tblBorders>
+            <w:top w:val="none" w:color="auto" w:sz="0" w:space="0"/>
+            <w:left w:val="none" w:color="auto" w:sz="0" w:space="0"/>
+            <w:bottom w:val="none" w:color="auto" w:sz="0" w:space="0"/>
+            <w:right w:val="none" w:color="auto" w:sz="0" w:space="0"/>
+            <w:insideH w:val="none" w:color="auto" w:sz="0" w:space="0"/>
+            <w:insideV w:val="none" w:color="auto" w:sz="0" w:space="0"/>
+          </w:tblBorders>
+          <w:tblCellMar>
+            <w:top w:w="0" w:type="dxa"/>
+            <w:left w:w="108" w:type="dxa"/>
+            <w:bottom w:w="0" w:type="dxa"/>
+            <w:right w:w="108" w:type="dxa"/>
+          </w:tblCellMar>
+        </w:tblPrEx>
+        <w:trPr>
+          <w:jc w:val="center"/>
+        </w:trPr>
+        <w:tc>
+          <w:tcPr>
+            <w:tcW w:w="1885" w:type="dxa"/>
+            <w:tcBorders>
+              <w:left w:val="single" w:color="FFFFFF" w:themeColor="background1" w:sz="4" w:space="0"/>
+            </w:tcBorders>
+            <w:shd w:val="clear" w:color="auto" w:fill="156082" w:themeFill="accent1"/>
+            <w:vAlign w:val="center"/>
+          </w:tcPr>
+          <w:p>
+            <w:pPr>
+              <w:spacing w:line="360" w:lineRule="auto"/>
+              <w:jc w:val="center"/>
+              <w:rPr>
+                <w:b/>
+                <w:bCs/>
+                <w:color w:val="FFFFFF" w:themeColor="background1"/>
+                <w:sz w:val="24"/>
+                <w:szCs w:val="28"/>
+                <w:lang w:val="en-US"/>
+                <w14:textFill>
+                  <w14:solidFill>
+                    <w14:schemeClr w14:val="bg1"/>
+                  </w14:solidFill>
+                </w14:textFill>
+              </w:rPr>
+            </w:pPr>
+            <w:r>
+              <w:rPr>
+                <w:rFonts w:hint="eastAsia"/>
+                <w:b w:val="0"/>
+                <w:bCs w:val="0"/>
+                <w:color w:val="FFFFFF" w:themeColor="background1"/>
+                <w:sz w:val="24"/>
+                <w:szCs w:val="28"/>
+                <w:lang w:val="en-US"/>
+                <w14:textFill>
+                  <w14:solidFill>
+                    <w14:schemeClr w14:val="bg1"/>
+                  </w14:solidFill>
+                </w14:textFill>
+              </w:rPr>
+              <w:t>{#item</w:t>
+            </w:r>
+            <w:r>
+              <w:rPr>
+                <w:rFonts w:hint="eastAsia"/>
+                <w:b w:val="0"/>
+                <w:bCs w:val="0"/>
+                <w:color w:val="FFFFFF" w:themeColor="background1"/>
+                <w:sz w:val="24"/>
+                <w:szCs w:val="28"/>
+                <w:lang w:val="en-US" w:eastAsia="zh-CN"/>
+                <w14:textFill>
+                  <w14:solidFill>
+                    <w14:schemeClr w14:val="bg1"/>
+                  </w14:solidFill>
+                </w14:textFill>
+              </w:rPr>
+              <w:t>3</w:t>
+            </w:r>
+            <w:r>
+              <w:rPr>
+                <w:rFonts w:hint="eastAsia"/>
+                <w:b w:val="0"/>
+                <w:bCs w:val="0"/>
+                <w:color w:val="FFFFFF" w:themeColor="background1"/>
+                <w:sz w:val="24"/>
+                <w:szCs w:val="28"/>
+                <w:lang w:val="en-US"/>
+                <w14:textFill>
+                  <w14:solidFill>
+                    <w14:schemeClr w14:val="bg1"/>
+                  </w14:solidFill>
+                </w14:textFill>
+              </w:rPr>
+              <w:t>}{#checked}☒{/checked}{^checked}☐{/checked}{/item</w:t>
+            </w:r>
+            <w:r>
+              <w:rPr>
+                <w:rFonts w:hint="eastAsia"/>
+                <w:b w:val="0"/>
+                <w:bCs w:val="0"/>
+                <w:color w:val="FFFFFF" w:themeColor="background1"/>
+                <w:sz w:val="24"/>
+                <w:szCs w:val="28"/>
+                <w:lang w:val="en-US" w:eastAsia="zh-CN"/>
+                <w14:textFill>
+                  <w14:solidFill>
+                    <w14:schemeClr w14:val="bg1"/>
+                  </w14:solidFill>
+                </w14:textFill>
+              </w:rPr>
+              <w:t>3</w:t>
+            </w:r>
+            <w:r>
+              <w:rPr>
+                <w:rFonts w:hint="eastAsia"/>
+                <w:b w:val="0"/>
+                <w:bCs w:val="0"/>
+                <w:color w:val="FFFFFF" w:themeColor="background1"/>
+                <w:sz w:val="24"/>
+                <w:szCs w:val="28"/>
+                <w:lang w:val="en-US"/>
+                <w14:textFill>
+                  <w14:solidFill>
+                    <w14:schemeClr w14:val="bg1"/>
+                  </w14:solidFill>
+                </w14:textFill>
+              </w:rPr>
+              <w:t>}</w:t>
+            </w:r>
+          </w:p>
+        </w:tc>
+        <w:tc>
+          <w:tcPr>
+            <w:tcW w:w="6285" w:type="dxa"/>
+            <w:shd w:val="clear" w:color="auto" w:fill="83CAEB" w:themeFill="accent1" w:themeFillTint="66"/>
+            <w:vAlign w:val="center"/>
+          </w:tcPr>
+          <w:p>
+            <w:pPr>
+              <w:spacing w:line="360" w:lineRule="auto"/>
+              <w:ind w:left="-100"/>
+              <w:jc w:val="center"/>
+              <w:rPr>
+                <w:sz w:val="24"/>
+                <w:szCs w:val="28"/>
+                <w:lang w:val="en-US"/>
+              </w:rPr>
+            </w:pPr>
+            <w:r>
+              <w:rPr>
+                <w:sz w:val="24"/>
+                <w:szCs w:val="28"/>
+                <w:lang w:val="en-US"/>
+              </w:rPr>
+              <w:t>Proof of address</w:t>
+            </w:r>
+          </w:p>
+        </w:tc>
+      </w:tr>
+      <w:tr>
+        <w:tblPrEx>
+          <w:tblBorders>
+            <w:top w:val="none" w:color="auto" w:sz="0" w:space="0"/>
+            <w:left w:val="none" w:color="auto" w:sz="0" w:space="0"/>
+            <w:bottom w:val="none" w:color="auto" w:sz="0" w:space="0"/>
+            <w:right w:val="none" w:color="auto" w:sz="0" w:space="0"/>
+            <w:insideH w:val="none" w:color="auto" w:sz="0" w:space="0"/>
+            <w:insideV w:val="none" w:color="auto" w:sz="0" w:space="0"/>
+          </w:tblBorders>
+          <w:tblCellMar>
+            <w:top w:w="0" w:type="dxa"/>
+            <w:left w:w="108" w:type="dxa"/>
+            <w:bottom w:w="0" w:type="dxa"/>
+            <w:right w:w="108" w:type="dxa"/>
+          </w:tblCellMar>
+        </w:tblPrEx>
+        <w:trPr>
+          <w:jc w:val="center"/>
+        </w:trPr>
+        <w:tc>
+          <w:tcPr>
+            <w:tcW w:w="1885" w:type="dxa"/>
+            <w:tcBorders>
+              <w:left w:val="single" w:color="FFFFFF" w:themeColor="background1" w:sz="4" w:space="0"/>
+            </w:tcBorders>
+            <w:shd w:val="clear" w:color="auto" w:fill="156082" w:themeFill="accent1"/>
+            <w:vAlign w:val="center"/>
+          </w:tcPr>
+          <w:p>
+            <w:pPr>
+              <w:spacing w:line="360" w:lineRule="auto"/>
+              <w:jc w:val="center"/>
+              <w:rPr>
+                <w:b/>
+                <w:bCs/>
+                <w:color w:val="FFFFFF" w:themeColor="background1"/>
+                <w:sz w:val="24"/>
+                <w:szCs w:val="28"/>
+                <w:lang w:val="en-US"/>
+                <w14:textFill>
+                  <w14:solidFill>
+                    <w14:schemeClr w14:val="bg1"/>
+                  </w14:solidFill>
+                </w14:textFill>
+              </w:rPr>
+            </w:pPr>
+            <w:r>
+              <w:rPr>
+                <w:rFonts w:hint="eastAsia"/>
+                <w:b w:val="0"/>
+                <w:bCs w:val="0"/>
+                <w:color w:val="FFFFFF" w:themeColor="background1"/>
+                <w:sz w:val="24"/>
+                <w:szCs w:val="28"/>
+                <w:lang w:val="en-US"/>
+                <w14:textFill>
+                  <w14:solidFill>
+                    <w14:schemeClr w14:val="bg1"/>
+                  </w14:solidFill>
+                </w14:textFill>
+              </w:rPr>
+              <w:t>{#item</w:t>
+            </w:r>
+            <w:r>
+              <w:rPr>
+                <w:rFonts w:hint="eastAsia"/>
+                <w:b w:val="0"/>
+                <w:bCs w:val="0"/>
+                <w:color w:val="FFFFFF" w:themeColor="background1"/>
+                <w:sz w:val="24"/>
+                <w:szCs w:val="28"/>
+                <w:lang w:val="en-US" w:eastAsia="zh-CN"/>
+                <w14:textFill>
+                  <w14:solidFill>
+                    <w14:schemeClr w14:val="bg1"/>
+                  </w14:solidFill>
+                </w14:textFill>
+              </w:rPr>
+              <w:t>4</w:t>
+            </w:r>
+            <w:r>
+              <w:rPr>
+                <w:rFonts w:hint="eastAsia"/>
+                <w:b w:val="0"/>
+                <w:bCs w:val="0"/>
+                <w:color w:val="FFFFFF" w:themeColor="background1"/>
+                <w:sz w:val="24"/>
+                <w:szCs w:val="28"/>
+                <w:lang w:val="en-US"/>
+                <w14:textFill>
+                  <w14:solidFill>
+                    <w14:schemeClr w14:val="bg1"/>
+                  </w14:solidFill>
+                </w14:textFill>
+              </w:rPr>
+              <w:t>}{#checked}☒{/checked}{^checked}☐{/checked}{/item</w:t>
+            </w:r>
+            <w:r>
+              <w:rPr>
+                <w:rFonts w:hint="eastAsia"/>
+                <w:b w:val="0"/>
+                <w:bCs w:val="0"/>
+                <w:color w:val="FFFFFF" w:themeColor="background1"/>
+                <w:sz w:val="24"/>
+                <w:szCs w:val="28"/>
+                <w:lang w:val="en-US" w:eastAsia="zh-CN"/>
+                <w14:textFill>
+                  <w14:solidFill>
+                    <w14:schemeClr w14:val="bg1"/>
+                  </w14:solidFill>
+                </w14:textFill>
+              </w:rPr>
+              <w:t>4</w:t>
+            </w:r>
+            <w:r>
+              <w:rPr>
+                <w:rFonts w:hint="eastAsia"/>
+                <w:b w:val="0"/>
+                <w:bCs w:val="0"/>
+                <w:color w:val="FFFFFF" w:themeColor="background1"/>
+                <w:sz w:val="24"/>
+                <w:szCs w:val="28"/>
+                <w:lang w:val="en-US"/>
+                <w14:textFill>
+                  <w14:solidFill>
+                    <w14:schemeClr w14:val="bg1"/>
+                  </w14:solidFill>
+                </w14:textFill>
+              </w:rPr>
+              <w:t>}</w:t>
+            </w:r>
+          </w:p>
+        </w:tc>
+        <w:tc>
+          <w:tcPr>
+            <w:tcW w:w="6285" w:type="dxa"/>
+            <w:shd w:val="clear" w:color="auto" w:fill="83CAEB" w:themeFill="accent1" w:themeFillTint="66"/>
+            <w:vAlign w:val="center"/>
+          </w:tcPr>
+          <w:p>
+            <w:pPr>
+              <w:spacing w:line="360" w:lineRule="auto"/>
+              <w:ind w:left="-100"/>
+              <w:jc w:val="center"/>
+              <w:rPr>
+                <w:sz w:val="24"/>
+                <w:szCs w:val="28"/>
+                <w:lang w:val="en-US"/>
+              </w:rPr>
+            </w:pPr>
+            <w:r>
+              <w:rPr>
+                <w:rFonts w:hint="eastAsia"/>
+                <w:sz w:val="24"/>
+                <w:szCs w:val="28"/>
+                <w:lang w:val="en-US"/>
+              </w:rPr>
+              <w:t>I</w:t>
+            </w:r>
+            <w:r>
+              <w:rPr>
+                <w:sz w:val="24"/>
+                <w:szCs w:val="28"/>
+                <w:lang w:val="en-US"/>
+              </w:rPr>
+              <w:t>nformation about yourself and any other parents, carers or guardians</w:t>
+            </w:r>
+          </w:p>
+        </w:tc>
+      </w:tr>
+      <w:tr>
+        <w:tblPrEx>
+          <w:tblBorders>
+            <w:top w:val="none" w:color="auto" w:sz="0" w:space="0"/>
+            <w:left w:val="none" w:color="auto" w:sz="0" w:space="0"/>
+            <w:bottom w:val="none" w:color="auto" w:sz="0" w:space="0"/>
+            <w:right w:val="none" w:color="auto" w:sz="0" w:space="0"/>
+            <w:insideH w:val="none" w:color="auto" w:sz="0" w:space="0"/>
+            <w:insideV w:val="none" w:color="auto" w:sz="0" w:space="0"/>
+          </w:tblBorders>
+          <w:tblCellMar>
+            <w:top w:w="0" w:type="dxa"/>
+            <w:left w:w="108" w:type="dxa"/>
+            <w:bottom w:w="0" w:type="dxa"/>
+            <w:right w:w="108" w:type="dxa"/>
+          </w:tblCellMar>
+        </w:tblPrEx>
+        <w:trPr>
+          <w:jc w:val="center"/>
+        </w:trPr>
+        <w:tc>
+          <w:tcPr>
+            <w:tcW w:w="1885" w:type="dxa"/>
+            <w:tcBorders>
+              <w:left w:val="single" w:color="FFFFFF" w:themeColor="background1" w:sz="4" w:space="0"/>
+            </w:tcBorders>
+            <w:shd w:val="clear" w:color="auto" w:fill="156082" w:themeFill="accent1"/>
+            <w:vAlign w:val="center"/>
+          </w:tcPr>
+          <w:p>
+            <w:pPr>
+              <w:spacing w:line="360" w:lineRule="auto"/>
+              <w:jc w:val="center"/>
+              <w:rPr>
+                <w:b/>
+                <w:bCs/>
+                <w:color w:val="FFFFFF" w:themeColor="background1"/>
+                <w:sz w:val="24"/>
+                <w:szCs w:val="28"/>
+                <w:lang w:val="en-US"/>
+                <w14:textFill>
+                  <w14:solidFill>
+                    <w14:schemeClr w14:val="bg1"/>
+                  </w14:solidFill>
+                </w14:textFill>
+              </w:rPr>
+            </w:pPr>
+            <w:r>
+              <w:rPr>
+                <w:rFonts w:hint="eastAsia"/>
+                <w:b w:val="0"/>
+                <w:bCs w:val="0"/>
+                <w:color w:val="FFFFFF" w:themeColor="background1"/>
+                <w:sz w:val="24"/>
+                <w:szCs w:val="28"/>
+                <w:lang w:val="en-US"/>
+                <w14:textFill>
+                  <w14:solidFill>
+                    <w14:schemeClr w14:val="bg1"/>
+                  </w14:solidFill>
+                </w14:textFill>
+              </w:rPr>
+              <w:t>{#item</w:t>
+            </w:r>
+            <w:r>
+              <w:rPr>
+                <w:rFonts w:hint="eastAsia"/>
+                <w:b w:val="0"/>
+                <w:bCs w:val="0"/>
+                <w:color w:val="FFFFFF" w:themeColor="background1"/>
+                <w:sz w:val="24"/>
+                <w:szCs w:val="28"/>
+                <w:lang w:val="en-US" w:eastAsia="zh-CN"/>
+                <w14:textFill>
+                  <w14:solidFill>
+                    <w14:schemeClr w14:val="bg1"/>
+                  </w14:solidFill>
+                </w14:textFill>
+              </w:rPr>
+              <w:t>5</w:t>
+            </w:r>
+            <w:r>
+              <w:rPr>
+                <w:rFonts w:hint="eastAsia"/>
+                <w:b w:val="0"/>
+                <w:bCs w:val="0"/>
+                <w:color w:val="FFFFFF" w:themeColor="background1"/>
+                <w:sz w:val="24"/>
+                <w:szCs w:val="28"/>
+                <w:lang w:val="en-US"/>
+                <w14:textFill>
+                  <w14:solidFill>
+                    <w14:schemeClr w14:val="bg1"/>
+                  </w14:solidFill>
+                </w14:textFill>
+              </w:rPr>
+              <w:t>}{#checked}☒{/checked}{^checked}☐{/checked}{/item</w:t>
+            </w:r>
+            <w:r>
+              <w:rPr>
+                <w:rFonts w:hint="eastAsia"/>
+                <w:b w:val="0"/>
+                <w:bCs w:val="0"/>
+                <w:color w:val="FFFFFF" w:themeColor="background1"/>
+                <w:sz w:val="24"/>
+                <w:szCs w:val="28"/>
+                <w:lang w:val="en-US" w:eastAsia="zh-CN"/>
+                <w14:textFill>
+                  <w14:solidFill>
+                    <w14:schemeClr w14:val="bg1"/>
+                  </w14:solidFill>
+                </w14:textFill>
+              </w:rPr>
+              <w:t>5</w:t>
+            </w:r>
+            <w:r>
+              <w:rPr>
+                <w:rFonts w:hint="eastAsia"/>
+                <w:b w:val="0"/>
+                <w:bCs w:val="0"/>
+                <w:color w:val="FFFFFF" w:themeColor="background1"/>
+                <w:sz w:val="24"/>
+                <w:szCs w:val="28"/>
+                <w:lang w:val="en-US"/>
+                <w14:textFill>
+                  <w14:solidFill>
+                    <w14:schemeClr w14:val="bg1"/>
+                  </w14:solidFill>
+                </w14:textFill>
+              </w:rPr>
+              <w:t>}</w:t>
+            </w:r>
+          </w:p>
+        </w:tc>
+        <w:tc>
+          <w:tcPr>
+            <w:tcW w:w="6285" w:type="dxa"/>
+            <w:shd w:val="clear" w:color="auto" w:fill="83CAEB" w:themeFill="accent1" w:themeFillTint="66"/>
+            <w:vAlign w:val="center"/>
+          </w:tcPr>
+          <w:p>
+            <w:pPr>
+              <w:spacing w:line="360" w:lineRule="auto"/>
+              <w:ind w:left="-100"/>
+              <w:jc w:val="center"/>
+              <w:rPr>
+                <w:sz w:val="24"/>
+                <w:szCs w:val="28"/>
+                <w:lang w:val="en-US"/>
+              </w:rPr>
+            </w:pPr>
+            <w:r>
+              <w:rPr>
+                <w:rFonts w:hint="eastAsia"/>
+                <w:sz w:val="24"/>
+                <w:szCs w:val="28"/>
+                <w:lang w:val="en-US"/>
+              </w:rPr>
+              <w:t>D</w:t>
+            </w:r>
+            <w:r>
+              <w:rPr>
+                <w:sz w:val="24"/>
+                <w:szCs w:val="28"/>
+                <w:lang w:val="en-US"/>
+              </w:rPr>
+              <w:t>etails of people who can collect your child</w:t>
+            </w:r>
+          </w:p>
+        </w:tc>
+      </w:tr>
+      <w:tr>
+        <w:tblPrEx>
+          <w:tblBorders>
+            <w:top w:val="none" w:color="auto" w:sz="0" w:space="0"/>
+            <w:left w:val="none" w:color="auto" w:sz="0" w:space="0"/>
+            <w:bottom w:val="none" w:color="auto" w:sz="0" w:space="0"/>
+            <w:right w:val="none" w:color="auto" w:sz="0" w:space="0"/>
+            <w:insideH w:val="none" w:color="auto" w:sz="0" w:space="0"/>
+            <w:insideV w:val="none" w:color="auto" w:sz="0" w:space="0"/>
+          </w:tblBorders>
+          <w:tblCellMar>
+            <w:top w:w="0" w:type="dxa"/>
+            <w:left w:w="108" w:type="dxa"/>
+            <w:bottom w:w="0" w:type="dxa"/>
+            <w:right w:w="108" w:type="dxa"/>
+          </w:tblCellMar>
+        </w:tblPrEx>
+        <w:trPr>
+          <w:jc w:val="center"/>
+        </w:trPr>
+        <w:tc>
+          <w:tcPr>
+            <w:tcW w:w="1885" w:type="dxa"/>
+            <w:tcBorders>
+              <w:left w:val="single" w:color="FFFFFF" w:themeColor="background1" w:sz="4" w:space="0"/>
+            </w:tcBorders>
+            <w:shd w:val="clear" w:color="auto" w:fill="156082" w:themeFill="accent1"/>
+            <w:vAlign w:val="center"/>
+          </w:tcPr>
+          <w:p>
+            <w:pPr>
+              <w:spacing w:line="360" w:lineRule="auto"/>
+              <w:jc w:val="center"/>
+              <w:rPr>
+                <w:b/>
+                <w:bCs/>
+                <w:color w:val="FFFFFF" w:themeColor="background1"/>
+                <w:sz w:val="24"/>
+                <w:szCs w:val="28"/>
+                <w:lang w:val="en-US"/>
+                <w14:textFill>
+                  <w14:solidFill>
+                    <w14:schemeClr w14:val="bg1"/>
+                  </w14:solidFill>
+                </w14:textFill>
+              </w:rPr>
+            </w:pPr>
+            <w:r>
+              <w:rPr>
+                <w:rFonts w:hint="eastAsia"/>
+                <w:b w:val="0"/>
+                <w:bCs w:val="0"/>
+                <w:color w:val="FFFFFF" w:themeColor="background1"/>
+                <w:sz w:val="24"/>
+                <w:szCs w:val="28"/>
+                <w:lang w:val="en-US"/>
+                <w14:textFill>
+                  <w14:solidFill>
+                    <w14:schemeClr w14:val="bg1"/>
+                  </w14:solidFill>
+                </w14:textFill>
+              </w:rPr>
+              <w:t>{#item</w:t>
+            </w:r>
+            <w:r>
+              <w:rPr>
+                <w:rFonts w:hint="eastAsia"/>
+                <w:b w:val="0"/>
+                <w:bCs w:val="0"/>
+                <w:color w:val="FFFFFF" w:themeColor="background1"/>
+                <w:sz w:val="24"/>
+                <w:szCs w:val="28"/>
+                <w:lang w:val="en-US" w:eastAsia="zh-CN"/>
+                <w14:textFill>
+                  <w14:solidFill>
+                    <w14:schemeClr w14:val="bg1"/>
+                  </w14:solidFill>
+                </w14:textFill>
+              </w:rPr>
+              <w:t>6</w:t>
+            </w:r>
+            <w:r>
+              <w:rPr>
+                <w:rFonts w:hint="eastAsia"/>
+                <w:b w:val="0"/>
+                <w:bCs w:val="0"/>
+                <w:color w:val="FFFFFF" w:themeColor="background1"/>
+                <w:sz w:val="24"/>
+                <w:szCs w:val="28"/>
+                <w:lang w:val="en-US"/>
+                <w14:textFill>
+                  <w14:solidFill>
+                    <w14:schemeClr w14:val="bg1"/>
+                  </w14:solidFill>
+                </w14:textFill>
+              </w:rPr>
+              <w:t>}{#checked}☒{/checked}{^checked}☐{/checked}{/item</w:t>
+            </w:r>
+            <w:r>
+              <w:rPr>
+                <w:rFonts w:hint="eastAsia"/>
+                <w:b w:val="0"/>
+                <w:bCs w:val="0"/>
+                <w:color w:val="FFFFFF" w:themeColor="background1"/>
+                <w:sz w:val="24"/>
+                <w:szCs w:val="28"/>
+                <w:lang w:val="en-US" w:eastAsia="zh-CN"/>
+                <w14:textFill>
+                  <w14:solidFill>
+                    <w14:schemeClr w14:val="bg1"/>
+                  </w14:solidFill>
+                </w14:textFill>
+              </w:rPr>
+              <w:t>6</w:t>
+            </w:r>
+            <w:r>
+              <w:rPr>
+                <w:rFonts w:hint="eastAsia"/>
+                <w:b w:val="0"/>
+                <w:bCs w:val="0"/>
+                <w:color w:val="FFFFFF" w:themeColor="background1"/>
+                <w:sz w:val="24"/>
+                <w:szCs w:val="28"/>
+                <w:lang w:val="en-US"/>
+                <w14:textFill>
+                  <w14:solidFill>
+                    <w14:schemeClr w14:val="bg1"/>
+                  </w14:solidFill>
+                </w14:textFill>
+              </w:rPr>
+              <w:t>}</w:t>
+            </w:r>
+          </w:p>
+        </w:tc>
+        <w:tc>
+          <w:tcPr>
+            <w:tcW w:w="6285" w:type="dxa"/>
+            <w:shd w:val="clear" w:color="auto" w:fill="83CAEB" w:themeFill="accent1" w:themeFillTint="66"/>
+            <w:vAlign w:val="center"/>
+          </w:tcPr>
+          <w:p>
+            <w:pPr>
+              <w:spacing w:line="360" w:lineRule="auto"/>
+              <w:ind w:left="-100"/>
+              <w:jc w:val="center"/>
+              <w:rPr>
+                <w:sz w:val="24"/>
+                <w:szCs w:val="28"/>
+                <w:lang w:val="en-US"/>
+              </w:rPr>
+            </w:pPr>
+            <w:r>
+              <w:rPr>
+                <w:rFonts w:hint="eastAsia"/>
+                <w:sz w:val="24"/>
+                <w:szCs w:val="28"/>
+                <w:lang w:val="en-US"/>
+              </w:rPr>
+              <w:t>D</w:t>
+            </w:r>
+            <w:r>
+              <w:rPr>
+                <w:sz w:val="24"/>
+                <w:szCs w:val="28"/>
+                <w:lang w:val="en-US"/>
+              </w:rPr>
+              <w:t>etails of any parenting orders or legal matters to do with the care or safety of your child.</w:t>
+            </w:r>
+          </w:p>
+        </w:tc>
+      </w:tr>
+      <w:tr>
+        <w:tblPrEx>
+          <w:tblBorders>
+            <w:top w:val="none" w:color="auto" w:sz="0" w:space="0"/>
+            <w:left w:val="none" w:color="auto" w:sz="0" w:space="0"/>
+            <w:bottom w:val="none" w:color="auto" w:sz="0" w:space="0"/>
+            <w:right w:val="none" w:color="auto" w:sz="0" w:space="0"/>
+            <w:insideH w:val="none" w:color="auto" w:sz="0" w:space="0"/>
+            <w:insideV w:val="none" w:color="auto" w:sz="0" w:space="0"/>
+          </w:tblBorders>
+          <w:tblCellMar>
+            <w:top w:w="0" w:type="dxa"/>
+            <w:left w:w="108" w:type="dxa"/>
+            <w:bottom w:w="0" w:type="dxa"/>
+            <w:right w:w="108" w:type="dxa"/>
+          </w:tblCellMar>
+        </w:tblPrEx>
+        <w:trPr>
+          <w:jc w:val="center"/>
+        </w:trPr>
+        <w:tc>
+          <w:tcPr>
+            <w:tcW w:w="1885" w:type="dxa"/>
+            <w:tcBorders>
+              <w:left w:val="single" w:color="FFFFFF" w:themeColor="background1" w:sz="4" w:space="0"/>
+              <w:bottom w:val="single" w:color="FFFFFF" w:themeColor="background1" w:sz="4" w:space="0"/>
+            </w:tcBorders>
+            <w:shd w:val="clear" w:color="auto" w:fill="156082" w:themeFill="accent1"/>
+            <w:vAlign w:val="center"/>
+          </w:tcPr>
+          <w:p>
+            <w:pPr>
+              <w:spacing w:line="360" w:lineRule="auto"/>
+              <w:jc w:val="center"/>
+              <w:rPr>
+                <w:b/>
+                <w:bCs/>
+                <w:color w:val="FFFFFF" w:themeColor="background1"/>
+                <w:sz w:val="24"/>
+                <w:szCs w:val="28"/>
+                <w:lang w:val="en-US"/>
+                <w14:textFill>
+                  <w14:solidFill>
+                    <w14:schemeClr w14:val="bg1"/>
+                  </w14:solidFill>
+                </w14:textFill>
+              </w:rPr>
+            </w:pPr>
+            <w:r>
+              <w:rPr>
+                <w:rFonts w:hint="eastAsia"/>
+                <w:b w:val="0"/>
+                <w:bCs w:val="0"/>
+                <w:color w:val="FFFFFF" w:themeColor="background1"/>
+                <w:sz w:val="24"/>
+                <w:szCs w:val="28"/>
+                <w:lang w:val="en-US"/>
+                <w14:textFill>
+                  <w14:solidFill>
+                    <w14:schemeClr w14:val="bg1"/>
+                  </w14:solidFill>
+                </w14:textFill>
+              </w:rPr>
+              <w:t>{#item</w:t>
+            </w:r>
+            <w:r>
+              <w:rPr>
+                <w:rFonts w:hint="eastAsia"/>
+                <w:b w:val="0"/>
+                <w:bCs w:val="0"/>
+                <w:color w:val="FFFFFF" w:themeColor="background1"/>
+                <w:sz w:val="24"/>
+                <w:szCs w:val="28"/>
+                <w:lang w:val="en-US" w:eastAsia="zh-CN"/>
+                <w14:textFill>
+                  <w14:solidFill>
+                    <w14:schemeClr w14:val="bg1"/>
+                  </w14:solidFill>
+                </w14:textFill>
+              </w:rPr>
+              <w:t>7</w:t>
+            </w:r>
+            <w:r>
+              <w:rPr>
+                <w:rFonts w:hint="eastAsia"/>
+                <w:b w:val="0"/>
+                <w:bCs w:val="0"/>
+                <w:color w:val="FFFFFF" w:themeColor="background1"/>
+                <w:sz w:val="24"/>
+                <w:szCs w:val="28"/>
+                <w:lang w:val="en-US"/>
+                <w14:textFill>
+                  <w14:solidFill>
+                    <w14:schemeClr w14:val="bg1"/>
+                  </w14:solidFill>
+                </w14:textFill>
+              </w:rPr>
+              <w:t>}{#checked}☒{/checked}{^checked}☐{/checked}{/item</w:t>
+            </w:r>
+            <w:r>
+              <w:rPr>
+                <w:rFonts w:hint="eastAsia"/>
+                <w:b w:val="0"/>
+                <w:bCs w:val="0"/>
+                <w:color w:val="FFFFFF" w:themeColor="background1"/>
+                <w:sz w:val="24"/>
+                <w:szCs w:val="28"/>
+                <w:lang w:val="en-US" w:eastAsia="zh-CN"/>
+                <w14:textFill>
+                  <w14:solidFill>
+                    <w14:schemeClr w14:val="bg1"/>
+                  </w14:solidFill>
+                </w14:textFill>
+              </w:rPr>
+              <w:t>7</w:t>
+            </w:r>
+            <w:bookmarkStart w:id="2" w:name="_GoBack"/>
+            <w:bookmarkEnd w:id="2"/>
+            <w:r>
+              <w:rPr>
+                <w:rFonts w:hint="eastAsia"/>
+                <w:b w:val="0"/>
+                <w:bCs w:val="0"/>
+                <w:color w:val="FFFFFF" w:themeColor="background1"/>
+                <w:sz w:val="24"/>
+                <w:szCs w:val="28"/>
+                <w:lang w:val="en-US"/>
+                <w14:textFill>
+                  <w14:solidFill>
+                    <w14:schemeClr w14:val="bg1"/>
+                  </w14:solidFill>
+                </w14:textFill>
+              </w:rPr>
+              <w:t>}</w:t>
+            </w:r>
+          </w:p>
+        </w:tc>
+        <w:tc>
+          <w:tcPr>
+            <w:tcW w:w="6285" w:type="dxa"/>
+            <w:shd w:val="clear" w:color="auto" w:fill="83CAEB" w:themeFill="accent1" w:themeFillTint="66"/>
+            <w:vAlign w:val="center"/>
+          </w:tcPr>
+          <w:p>
+            <w:pPr>
+              <w:spacing w:line="360" w:lineRule="auto"/>
+              <w:ind w:left="-100"/>
+              <w:jc w:val="center"/>
+              <w:rPr>
+                <w:sz w:val="24"/>
+                <w:szCs w:val="28"/>
+                <w:lang w:val="en-US"/>
+              </w:rPr>
+            </w:pPr>
+            <w:r>
+              <w:rPr>
+                <w:sz w:val="24"/>
+                <w:szCs w:val="28"/>
+                <w:lang w:val="en-US"/>
+              </w:rPr>
+              <w:t>Child Care Subsidy application (if eligible)</w:t>
             </w:r>
           </w:p>
         </w:tc>
@@ -587,7 +1638,7 @@
     <w:lsdException w:uiPriority="99" w:name="Normal Indent"/>
     <w:lsdException w:uiPriority="99" w:name="footnote text"/>
     <w:lsdException w:uiPriority="99" w:name="annotation text"/>
-    <w:lsdException w:uiPriority="99" w:semiHidden="0" w:name="header"/>
+    <w:lsdException w:qFormat="1" w:uiPriority="99" w:semiHidden="0" w:name="header"/>
     <w:lsdException w:qFormat="1" w:uiPriority="99" w:semiHidden="0" w:name="footer"/>
     <w:lsdException w:uiPriority="99" w:name="index heading"/>
     <w:lsdException w:qFormat="1" w:uiPriority="35" w:name="caption"/>
@@ -621,7 +1672,7 @@
     <w:lsdException w:qFormat="1" w:unhideWhenUsed="0" w:uiPriority="10" w:semiHidden="0" w:name="Title"/>
     <w:lsdException w:uiPriority="99" w:name="Closing"/>
     <w:lsdException w:uiPriority="99" w:name="Signature"/>
-    <w:lsdException w:uiPriority="1" w:name="Default Paragraph Font"/>
+    <w:lsdException w:qFormat="1" w:uiPriority="1" w:name="Default Paragraph Font"/>
     <w:lsdException w:uiPriority="99" w:name="Body Text"/>
     <w:lsdException w:uiPriority="99" w:name="Body Text Indent"/>
     <w:lsdException w:uiPriority="99" w:name="List Continue"/>
@@ -659,7 +1710,7 @@
     <w:lsdException w:uiPriority="99" w:name="HTML Sample"/>
     <w:lsdException w:uiPriority="99" w:name="HTML Typewriter"/>
     <w:lsdException w:uiPriority="99" w:name="HTML Variable"/>
-    <w:lsdException w:uiPriority="99" w:name="Normal Table"/>
+    <w:lsdException w:qFormat="1" w:uiPriority="99" w:name="Normal Table"/>
     <w:lsdException w:uiPriority="99" w:name="annotation subject"/>
     <w:lsdException w:uiPriority="99" w:name="Table Simple 1"/>
     <w:lsdException w:uiPriority="99" w:name="Table Simple 2"/>
@@ -1042,12 +2093,14 @@
     <w:name w:val="Default Paragraph Font"/>
     <w:semiHidden/>
     <w:unhideWhenUsed/>
+    <w:qFormat/>
     <w:uiPriority w:val="1"/>
   </w:style>
   <w:style w:type="table" w:default="1" w:styleId="15">
     <w:name w:val="Normal Table"/>
     <w:semiHidden/>
     <w:unhideWhenUsed/>
+    <w:qFormat/>
     <w:uiPriority w:val="99"/>
     <w:tblPr>
       <w:tblCellMar>
@@ -1083,6 +2136,7 @@
     <w:basedOn w:val="1"/>
     <w:link w:val="39"/>
     <w:unhideWhenUsed/>
+    <w:qFormat/>
     <w:uiPriority w:val="99"/>
     <w:pPr>
       <w:tabs>
@@ -1187,6 +2241,7 @@
     <w:name w:val="标题 2 字符"/>
     <w:basedOn w:val="17"/>
     <w:link w:val="3"/>
+    <w:qFormat/>
     <w:uiPriority w:val="9"/>
     <w:rPr>
       <w:rFonts w:asciiTheme="majorHAnsi" w:hAnsiTheme="majorHAnsi" w:eastAsiaTheme="majorEastAsia" w:cstheme="majorBidi"/>
@@ -1199,6 +2254,7 @@
     <w:name w:val="标题 1 字符"/>
     <w:basedOn w:val="17"/>
     <w:link w:val="2"/>
+    <w:qFormat/>
     <w:uiPriority w:val="9"/>
     <w:rPr>
       <w:rFonts w:asciiTheme="majorHAnsi" w:hAnsiTheme="majorHAnsi" w:eastAsiaTheme="majorEastAsia" w:cstheme="majorBidi"/>
@@ -1332,6 +2388,7 @@
     <w:name w:val="标题 字符"/>
     <w:basedOn w:val="17"/>
     <w:link w:val="14"/>
+    <w:qFormat/>
     <w:uiPriority w:val="10"/>
     <w:rPr>
       <w:rFonts w:asciiTheme="majorHAnsi" w:hAnsiTheme="majorHAnsi" w:eastAsiaTheme="majorEastAsia" w:cstheme="majorBidi"/>
@@ -1399,7 +2456,7 @@
     </w:pPr>
   </w:style>
   <w:style w:type="character" w:customStyle="1" w:styleId="33">
-    <w:name w:val="Intense Emphasis"/>
+    <w:name w:val="明显强调1"/>
     <w:basedOn w:val="17"/>
     <w:qFormat/>
     <w:uiPriority w:val="21"/>
@@ -1444,7 +2501,7 @@
     </w:rPr>
   </w:style>
   <w:style w:type="character" w:customStyle="1" w:styleId="36">
-    <w:name w:val="Intense Reference"/>
+    <w:name w:val="明显参考1"/>
     <w:basedOn w:val="17"/>
     <w:qFormat/>
     <w:uiPriority w:val="32"/>
@@ -1457,7 +2514,7 @@
     </w:rPr>
   </w:style>
   <w:style w:type="table" w:customStyle="1" w:styleId="37">
-    <w:name w:val="Grid Table 5 Dark Accent 1"/>
+    <w:name w:val="网格表 5 深色 - 着色 11"/>
     <w:basedOn w:val="15"/>
     <w:uiPriority w:val="50"/>
     <w:tblPr>
@@ -1571,10 +2628,11 @@
     </w:tblStylePr>
   </w:style>
   <w:style w:type="character" w:customStyle="1" w:styleId="38">
-    <w:name w:val="Unresolved Mention"/>
+    <w:name w:val="未处理的提及1"/>
     <w:basedOn w:val="17"/>
     <w:semiHidden/>
     <w:unhideWhenUsed/>
+    <w:qFormat/>
     <w:uiPriority w:val="99"/>
     <w:rPr>
       <w:color w:val="605E5C"/>
@@ -1585,6 +2643,7 @@
     <w:name w:val="页眉 字符"/>
     <w:basedOn w:val="17"/>
     <w:link w:val="12"/>
+    <w:qFormat/>
     <w:uiPriority w:val="99"/>
     <w:rPr>
       <w:sz w:val="18"/>

</xml_diff>